<commit_message>
#964 changed the specs, to avoid repeating of bids that are very similar to the user's bid if there are other alternatives.
</commit_message>
<xml_diff>
--- a/NegotiatorGUI/doc/Deniz Agent/optimalbidding.docx
+++ b/NegotiatorGUI/doc/Deniz Agent/optimalbidding.docx
@@ -161,13 +161,33 @@
         <w:t xml:space="preserve"> (including)</w:t>
       </w:r>
       <w:r>
-        <w:t xml:space="preserve"> the optimal bid and the bot’s previous bid, and a human utility higher</w:t>
+        <w:t xml:space="preserve"> the optimal bid and the </w:t>
+      </w:r>
+      <w:r>
+        <w:t xml:space="preserve">(excluding) </w:t>
+      </w:r>
+      <w:r>
+        <w:t>bot’s previous bid, and a human utility higher</w:t>
       </w:r>
       <w:r>
         <w:t xml:space="preserve"> or equal to</w:t>
       </w:r>
       <w:r>
         <w:t xml:space="preserve"> the bot’s previous bid.</w:t>
+      </w:r>
+      <w:r>
+        <w:t xml:space="preserve"> We exclude the bot’s previous bid </w:t>
+      </w:r>
+      <w:r>
+        <w:t xml:space="preserve">utility </w:t>
+      </w:r>
+      <w:r>
+        <w:t>unless that gives us an empty se</w:t>
+      </w:r>
+      <w:bookmarkStart w:id="0" w:name="_GoBack"/>
+      <w:bookmarkEnd w:id="0"/>
+      <w:r>
+        <w:t>t of possible concessions.</w:t>
       </w:r>
     </w:p>
     <w:p>
@@ -254,7 +274,7 @@
       <w:pPr>
         <w:pStyle w:val="Caption"/>
       </w:pPr>
-      <w:bookmarkStart w:id="0" w:name="_Ref274316302"/>
+      <w:bookmarkStart w:id="1" w:name="_Ref274316302"/>
       <w:r>
         <w:t xml:space="preserve">Figure </w:t>
       </w:r>
@@ -266,7 +286,7 @@
           <w:t>1</w:t>
         </w:r>
       </w:fldSimple>
-      <w:bookmarkEnd w:id="0"/>
+      <w:bookmarkEnd w:id="1"/>
       <w:r>
         <w:t>. The possible concessions area.</w:t>
       </w:r>
@@ -291,16 +311,12 @@
         <w:t>T. Baarslag, What to Bid and When to Stop. Dissertation, Delft University of Technology, 2014. ISBN 978-94-6186-305-8</w:t>
       </w:r>
     </w:p>
-    <w:p>
-      <w:bookmarkStart w:id="1" w:name="_GoBack"/>
-      <w:bookmarkEnd w:id="1"/>
-    </w:p>
+    <w:p/>
     <w:sectPr>
       <w:pgSz w:w="11900" w:h="16840"/>
       <w:pgMar w:top="1134" w:right="1134" w:bottom="1134" w:left="1134" w:header="709" w:footer="709" w:gutter="0"/>
       <w:cols w:space="708"/>
       <w:docGrid w:linePitch="360"/>
-      <w:printerSettings r:id="rId9"/>
     </w:sectPr>
   </w:body>
 </w:document>

</xml_diff>